<commit_message>
Rettet stavefejl i Referat til gruppemøde #4.docx
</commit_message>
<xml_diff>
--- a/Referat til gruppemøde #4.docx
+++ b/Referat til gruppemøde #4.docx
@@ -864,12 +864,6 @@
           <w:szCs w:val="24"/>
         </w:rPr>
         <w:br/>
-      </w:r>
-      <w:r>
-        <w:rPr>
-          <w:sz w:val="24"/>
-          <w:szCs w:val="24"/>
-        </w:rPr>
         <w:t>Eventuel bruger som aktør i stedet for ”</w:t>
       </w:r>
       <w:proofErr w:type="spellStart"/>
@@ -1209,7 +1203,14 @@
           <w:sz w:val="24"/>
           <w:szCs w:val="24"/>
         </w:rPr>
-        <w:t>extension</w:t>
+        <w:t>exten</w:t>
+      </w:r>
+      <w:r>
+        <w:rPr>
+          <w:sz w:val="24"/>
+          <w:szCs w:val="24"/>
+        </w:rPr>
+        <w:t>sion</w:t>
       </w:r>
       <w:proofErr w:type="spellEnd"/>
       <w:r>
@@ -1225,7 +1226,7 @@
           <w:sz w:val="24"/>
           <w:szCs w:val="24"/>
         </w:rPr>
-        <w:t>requal</w:t>
+        <w:t>request</w:t>
       </w:r>
       <w:proofErr w:type="spellEnd"/>
       <w:r>
@@ -1233,7 +1234,23 @@
           <w:sz w:val="24"/>
           <w:szCs w:val="24"/>
         </w:rPr>
-        <w:t xml:space="preserve"> all status.</w:t>
+        <w:t xml:space="preserve"> all status</w:t>
+      </w:r>
+      <w:r>
+        <w:rPr>
+          <w:sz w:val="24"/>
+          <w:szCs w:val="24"/>
+        </w:rPr>
+        <w:t>es</w:t>
+      </w:r>
+      <w:bookmarkStart w:id="0" w:name="_GoBack"/>
+      <w:bookmarkEnd w:id="0"/>
+      <w:r>
+        <w:rPr>
+          <w:sz w:val="24"/>
+          <w:szCs w:val="24"/>
+        </w:rPr>
+        <w:t>.</w:t>
       </w:r>
     </w:p>
     <w:p>
@@ -1424,20 +1441,12 @@
         </w:rPr>
         <w:t>Master enhed skal kunne fungerer autonomt.</w:t>
       </w:r>
-      <w:bookmarkStart w:id="0" w:name="_GoBack"/>
-      <w:bookmarkEnd w:id="0"/>
       <w:r>
         <w:rPr>
           <w:sz w:val="24"/>
           <w:szCs w:val="24"/>
         </w:rPr>
         <w:br/>
-      </w:r>
-      <w:r>
-        <w:rPr>
-          <w:sz w:val="24"/>
-          <w:szCs w:val="24"/>
-        </w:rPr>
         <w:t>Skal kunne håndterer min 2 slave enheder (sensor og lys/lampe)</w:t>
       </w:r>
     </w:p>

</xml_diff>